<commit_message>
Deployed b8286ae with MkDocs version: 1.2.2
</commit_message>
<xml_diff>
--- a/assets/specs-grading-sheet.docx
+++ b/assets/specs-grading-sheet.docx
@@ -30,6 +30,14 @@
     </w:p>
     <w:p>
       <w:pPr>
+        <w:jc w:val="center"/>
+        <w:rPr>
+          <w:rFonts w:ascii="Courier" w:hAnsi="Courier"/>
+        </w:rPr>
+      </w:pPr>
+    </w:p>
+    <w:p>
+      <w:pPr>
         <w:rPr>
           <w:rFonts w:ascii="Helvetica Neue" w:hAnsi="Helvetica Neue"/>
         </w:rPr>
@@ -45,15 +53,12 @@
         <w:gridCol w:w="2144"/>
         <w:gridCol w:w="1001"/>
         <w:gridCol w:w="900"/>
-        <w:gridCol w:w="630"/>
-        <w:gridCol w:w="630"/>
+        <w:gridCol w:w="1260"/>
         <w:gridCol w:w="810"/>
-        <w:gridCol w:w="450"/>
-        <w:gridCol w:w="360"/>
+        <w:gridCol w:w="810"/>
         <w:gridCol w:w="900"/>
         <w:gridCol w:w="810"/>
-        <w:gridCol w:w="450"/>
-        <w:gridCol w:w="360"/>
+        <w:gridCol w:w="810"/>
         <w:gridCol w:w="810"/>
         <w:gridCol w:w="1347"/>
         <w:gridCol w:w="1348"/>
@@ -79,7 +84,7 @@
         <w:tc>
           <w:tcPr>
             <w:tcW w:w="3161" w:type="dxa"/>
-            <w:gridSpan w:val="4"/>
+            <w:gridSpan w:val="3"/>
           </w:tcPr>
           <w:p>
             <w:pPr>
@@ -99,8 +104,7 @@
         </w:tc>
         <w:tc>
           <w:tcPr>
-            <w:tcW w:w="2520" w:type="dxa"/>
-            <w:gridSpan w:val="4"/>
+            <w:tcW w:w="810" w:type="dxa"/>
           </w:tcPr>
           <w:p>
             <w:pPr>
@@ -108,6 +112,8 @@
               <w:cnfStyle w:val="100000000000" w:firstRow="1" w:lastRow="0" w:firstColumn="0" w:lastColumn="0" w:oddVBand="0" w:evenVBand="0" w:oddHBand="0" w:evenHBand="0" w:firstRowFirstColumn="0" w:firstRowLastColumn="0" w:lastRowFirstColumn="0" w:lastRowLastColumn="0"/>
               <w:rPr>
                 <w:rFonts w:ascii="Courier" w:hAnsi="Courier"/>
+                <w:b w:val="0"/>
+                <w:bCs w:val="0"/>
               </w:rPr>
             </w:pPr>
             <w:r>
@@ -116,12 +122,17 @@
               </w:rPr>
               <w:t>C</w:t>
             </w:r>
-          </w:p>
-        </w:tc>
-        <w:tc>
-          <w:tcPr>
-            <w:tcW w:w="2430" w:type="dxa"/>
-            <w:gridSpan w:val="4"/>
+            <w:r>
+              <w:rPr>
+                <w:rFonts w:ascii="Courier" w:hAnsi="Courier"/>
+              </w:rPr>
+              <w:t xml:space="preserve"> -</w:t>
+            </w:r>
+          </w:p>
+        </w:tc>
+        <w:tc>
+          <w:tcPr>
+            <w:tcW w:w="810" w:type="dxa"/>
           </w:tcPr>
           <w:p>
             <w:pPr>
@@ -135,14 +146,129 @@
               <w:rPr>
                 <w:rFonts w:ascii="Courier" w:hAnsi="Courier"/>
               </w:rPr>
+              <w:t>C</w:t>
+            </w:r>
+          </w:p>
+        </w:tc>
+        <w:tc>
+          <w:tcPr>
+            <w:tcW w:w="900" w:type="dxa"/>
+          </w:tcPr>
+          <w:p>
+            <w:pPr>
+              <w:jc w:val="center"/>
+              <w:cnfStyle w:val="100000000000" w:firstRow="1" w:lastRow="0" w:firstColumn="0" w:lastColumn="0" w:oddVBand="0" w:evenVBand="0" w:oddHBand="0" w:evenHBand="0" w:firstRowFirstColumn="0" w:firstRowLastColumn="0" w:lastRowFirstColumn="0" w:lastRowLastColumn="0"/>
+              <w:rPr>
+                <w:rFonts w:ascii="Courier" w:hAnsi="Courier"/>
+              </w:rPr>
+            </w:pPr>
+            <w:r>
+              <w:rPr>
+                <w:rFonts w:ascii="Courier" w:hAnsi="Courier"/>
+              </w:rPr>
+              <w:t>C +</w:t>
+            </w:r>
+          </w:p>
+        </w:tc>
+        <w:tc>
+          <w:tcPr>
+            <w:tcW w:w="810" w:type="dxa"/>
+          </w:tcPr>
+          <w:p>
+            <w:pPr>
+              <w:jc w:val="center"/>
+              <w:cnfStyle w:val="100000000000" w:firstRow="1" w:lastRow="0" w:firstColumn="0" w:lastColumn="0" w:oddVBand="0" w:evenVBand="0" w:oddHBand="0" w:evenHBand="0" w:firstRowFirstColumn="0" w:firstRowLastColumn="0" w:lastRowFirstColumn="0" w:lastRowLastColumn="0"/>
+              <w:rPr>
+                <w:rFonts w:ascii="Courier" w:hAnsi="Courier"/>
+                <w:b w:val="0"/>
+                <w:bCs w:val="0"/>
+              </w:rPr>
+            </w:pPr>
+            <w:r>
+              <w:rPr>
+                <w:rFonts w:ascii="Courier" w:hAnsi="Courier"/>
+              </w:rPr>
               <w:t>B</w:t>
             </w:r>
-          </w:p>
-        </w:tc>
-        <w:tc>
-          <w:tcPr>
-            <w:tcW w:w="2695" w:type="dxa"/>
-            <w:gridSpan w:val="2"/>
+            <w:r>
+              <w:rPr>
+                <w:rFonts w:ascii="Courier" w:hAnsi="Courier"/>
+              </w:rPr>
+              <w:t xml:space="preserve"> -</w:t>
+            </w:r>
+          </w:p>
+        </w:tc>
+        <w:tc>
+          <w:tcPr>
+            <w:tcW w:w="810" w:type="dxa"/>
+          </w:tcPr>
+          <w:p>
+            <w:pPr>
+              <w:jc w:val="center"/>
+              <w:cnfStyle w:val="100000000000" w:firstRow="1" w:lastRow="0" w:firstColumn="0" w:lastColumn="0" w:oddVBand="0" w:evenVBand="0" w:oddHBand="0" w:evenHBand="0" w:firstRowFirstColumn="0" w:firstRowLastColumn="0" w:lastRowFirstColumn="0" w:lastRowLastColumn="0"/>
+              <w:rPr>
+                <w:rFonts w:ascii="Courier" w:hAnsi="Courier"/>
+              </w:rPr>
+            </w:pPr>
+            <w:r>
+              <w:rPr>
+                <w:rFonts w:ascii="Courier" w:hAnsi="Courier"/>
+              </w:rPr>
+              <w:t>B</w:t>
+            </w:r>
+          </w:p>
+        </w:tc>
+        <w:tc>
+          <w:tcPr>
+            <w:tcW w:w="810" w:type="dxa"/>
+          </w:tcPr>
+          <w:p>
+            <w:pPr>
+              <w:jc w:val="center"/>
+              <w:cnfStyle w:val="100000000000" w:firstRow="1" w:lastRow="0" w:firstColumn="0" w:lastColumn="0" w:oddVBand="0" w:evenVBand="0" w:oddHBand="0" w:evenHBand="0" w:firstRowFirstColumn="0" w:firstRowLastColumn="0" w:lastRowFirstColumn="0" w:lastRowLastColumn="0"/>
+              <w:rPr>
+                <w:rFonts w:ascii="Courier" w:hAnsi="Courier"/>
+              </w:rPr>
+            </w:pPr>
+            <w:r>
+              <w:rPr>
+                <w:rFonts w:ascii="Courier" w:hAnsi="Courier"/>
+              </w:rPr>
+              <w:t>B+</w:t>
+            </w:r>
+          </w:p>
+        </w:tc>
+        <w:tc>
+          <w:tcPr>
+            <w:tcW w:w="1347" w:type="dxa"/>
+          </w:tcPr>
+          <w:p>
+            <w:pPr>
+              <w:jc w:val="center"/>
+              <w:cnfStyle w:val="100000000000" w:firstRow="1" w:lastRow="0" w:firstColumn="0" w:lastColumn="0" w:oddVBand="0" w:evenVBand="0" w:oddHBand="0" w:evenHBand="0" w:firstRowFirstColumn="0" w:firstRowLastColumn="0" w:lastRowFirstColumn="0" w:lastRowLastColumn="0"/>
+              <w:rPr>
+                <w:rFonts w:ascii="Courier" w:hAnsi="Courier"/>
+                <w:b w:val="0"/>
+                <w:bCs w:val="0"/>
+              </w:rPr>
+            </w:pPr>
+            <w:r>
+              <w:rPr>
+                <w:rFonts w:ascii="Courier" w:hAnsi="Courier"/>
+              </w:rPr>
+              <w:t>A</w:t>
+            </w:r>
+            <w:r>
+              <w:rPr>
+                <w:rFonts w:ascii="Courier" w:hAnsi="Courier"/>
+              </w:rPr>
+              <w:t xml:space="preserve"> -</w:t>
+            </w:r>
+          </w:p>
+        </w:tc>
+        <w:tc>
+          <w:tcPr>
+            <w:tcW w:w="1348" w:type="dxa"/>
           </w:tcPr>
           <w:p>
             <w:pPr>
@@ -248,6 +374,52 @@
         <w:tc>
           <w:tcPr>
             <w:tcW w:w="1260" w:type="dxa"/>
+            <w:vAlign w:val="center"/>
+          </w:tcPr>
+          <w:p>
+            <w:pPr>
+              <w:jc w:val="center"/>
+              <w:cnfStyle w:val="000000100000" w:firstRow="0" w:lastRow="0" w:firstColumn="0" w:lastColumn="0" w:oddVBand="0" w:evenVBand="0" w:oddHBand="1" w:evenHBand="0" w:firstRowFirstColumn="0" w:firstRowLastColumn="0" w:lastRowFirstColumn="0" w:lastRowLastColumn="0"/>
+              <w:rPr>
+                <w:rFonts w:ascii="Courier" w:hAnsi="Courier"/>
+                <w:color w:val="808080" w:themeColor="background1" w:themeShade="80"/>
+              </w:rPr>
+            </w:pPr>
+            <w:r>
+              <w:rPr>
+                <w:rFonts w:ascii="Courier" w:hAnsi="Courier"/>
+                <w:color w:val="808080" w:themeColor="background1" w:themeShade="80"/>
+              </w:rPr>
+              <w:t>3</w:t>
+            </w:r>
+          </w:p>
+        </w:tc>
+        <w:tc>
+          <w:tcPr>
+            <w:tcW w:w="810" w:type="dxa"/>
+            <w:vAlign w:val="center"/>
+          </w:tcPr>
+          <w:p>
+            <w:pPr>
+              <w:jc w:val="center"/>
+              <w:cnfStyle w:val="000000100000" w:firstRow="0" w:lastRow="0" w:firstColumn="0" w:lastColumn="0" w:oddVBand="0" w:evenVBand="0" w:oddHBand="1" w:evenHBand="0" w:firstRowFirstColumn="0" w:firstRowLastColumn="0" w:lastRowFirstColumn="0" w:lastRowLastColumn="0"/>
+              <w:rPr>
+                <w:rFonts w:ascii="Courier" w:hAnsi="Courier"/>
+                <w:color w:val="808080" w:themeColor="background1" w:themeShade="80"/>
+              </w:rPr>
+            </w:pPr>
+            <w:r>
+              <w:rPr>
+                <w:rFonts w:ascii="Courier" w:hAnsi="Courier"/>
+                <w:color w:val="808080" w:themeColor="background1" w:themeShade="80"/>
+              </w:rPr>
+              <w:t>4</w:t>
+            </w:r>
+          </w:p>
+        </w:tc>
+        <w:tc>
+          <w:tcPr>
+            <w:tcW w:w="1710" w:type="dxa"/>
             <w:gridSpan w:val="2"/>
             <w:vAlign w:val="center"/>
           </w:tcPr>
@@ -265,54 +437,6 @@
                 <w:rFonts w:ascii="Courier" w:hAnsi="Courier"/>
                 <w:color w:val="808080" w:themeColor="background1" w:themeShade="80"/>
               </w:rPr>
-              <w:t>3</w:t>
-            </w:r>
-          </w:p>
-        </w:tc>
-        <w:tc>
-          <w:tcPr>
-            <w:tcW w:w="1260" w:type="dxa"/>
-            <w:gridSpan w:val="2"/>
-            <w:vAlign w:val="center"/>
-          </w:tcPr>
-          <w:p>
-            <w:pPr>
-              <w:jc w:val="center"/>
-              <w:cnfStyle w:val="000000100000" w:firstRow="0" w:lastRow="0" w:firstColumn="0" w:lastColumn="0" w:oddVBand="0" w:evenVBand="0" w:oddHBand="1" w:evenHBand="0" w:firstRowFirstColumn="0" w:firstRowLastColumn="0" w:lastRowFirstColumn="0" w:lastRowLastColumn="0"/>
-              <w:rPr>
-                <w:rFonts w:ascii="Courier" w:hAnsi="Courier"/>
-                <w:color w:val="808080" w:themeColor="background1" w:themeShade="80"/>
-              </w:rPr>
-            </w:pPr>
-            <w:r>
-              <w:rPr>
-                <w:rFonts w:ascii="Courier" w:hAnsi="Courier"/>
-                <w:color w:val="808080" w:themeColor="background1" w:themeShade="80"/>
-              </w:rPr>
-              <w:t>4</w:t>
-            </w:r>
-          </w:p>
-        </w:tc>
-        <w:tc>
-          <w:tcPr>
-            <w:tcW w:w="1260" w:type="dxa"/>
-            <w:gridSpan w:val="2"/>
-            <w:vAlign w:val="center"/>
-          </w:tcPr>
-          <w:p>
-            <w:pPr>
-              <w:jc w:val="center"/>
-              <w:cnfStyle w:val="000000100000" w:firstRow="0" w:lastRow="0" w:firstColumn="0" w:lastColumn="0" w:oddVBand="0" w:evenVBand="0" w:oddHBand="1" w:evenHBand="0" w:firstRowFirstColumn="0" w:firstRowLastColumn="0" w:lastRowFirstColumn="0" w:lastRowLastColumn="0"/>
-              <w:rPr>
-                <w:rFonts w:ascii="Courier" w:hAnsi="Courier"/>
-                <w:color w:val="808080" w:themeColor="background1" w:themeShade="80"/>
-              </w:rPr>
-            </w:pPr>
-            <w:r>
-              <w:rPr>
-                <w:rFonts w:ascii="Courier" w:hAnsi="Courier"/>
-                <w:color w:val="808080" w:themeColor="background1" w:themeShade="80"/>
-              </w:rPr>
               <w:t>5</w:t>
             </w:r>
           </w:p>
@@ -320,7 +444,7 @@
         <w:tc>
           <w:tcPr>
             <w:tcW w:w="2430" w:type="dxa"/>
-            <w:gridSpan w:val="4"/>
+            <w:gridSpan w:val="3"/>
             <w:vAlign w:val="center"/>
           </w:tcPr>
           <w:p>
@@ -443,7 +567,7 @@
         </w:tc>
         <w:tc>
           <w:tcPr>
-            <w:tcW w:w="630" w:type="dxa"/>
+            <w:tcW w:w="1260" w:type="dxa"/>
             <w:vAlign w:val="center"/>
           </w:tcPr>
           <w:p>
@@ -466,7 +590,7 @@
         </w:tc>
         <w:tc>
           <w:tcPr>
-            <w:tcW w:w="630" w:type="dxa"/>
+            <w:tcW w:w="810" w:type="dxa"/>
             <w:vAlign w:val="center"/>
           </w:tcPr>
           <w:p>
@@ -512,8 +636,30 @@
         </w:tc>
         <w:tc>
           <w:tcPr>
+            <w:tcW w:w="900" w:type="dxa"/>
+            <w:vAlign w:val="center"/>
+          </w:tcPr>
+          <w:p>
+            <w:pPr>
+              <w:jc w:val="center"/>
+              <w:cnfStyle w:val="000000000000" w:firstRow="0" w:lastRow="0" w:firstColumn="0" w:lastColumn="0" w:oddVBand="0" w:evenVBand="0" w:oddHBand="0" w:evenHBand="0" w:firstRowFirstColumn="0" w:firstRowLastColumn="0" w:lastRowFirstColumn="0" w:lastRowLastColumn="0"/>
+              <w:rPr>
+                <w:rFonts w:ascii="Courier" w:hAnsi="Courier"/>
+                <w:color w:val="808080" w:themeColor="background1" w:themeShade="80"/>
+              </w:rPr>
+            </w:pPr>
+            <w:r>
+              <w:rPr>
+                <w:rFonts w:ascii="Courier" w:hAnsi="Courier"/>
+                <w:color w:val="808080" w:themeColor="background1" w:themeShade="80"/>
+              </w:rPr>
+              <w:t>6</w:t>
+            </w:r>
+          </w:p>
+        </w:tc>
+        <w:tc>
+          <w:tcPr>
             <w:tcW w:w="810" w:type="dxa"/>
-            <w:gridSpan w:val="2"/>
             <w:vAlign w:val="center"/>
           </w:tcPr>
           <w:p>
@@ -530,13 +676,13 @@
                 <w:rFonts w:ascii="Courier" w:hAnsi="Courier"/>
                 <w:color w:val="808080" w:themeColor="background1" w:themeShade="80"/>
               </w:rPr>
-              <w:t>6</w:t>
-            </w:r>
-          </w:p>
-        </w:tc>
-        <w:tc>
-          <w:tcPr>
-            <w:tcW w:w="900" w:type="dxa"/>
+              <w:t>7</w:t>
+            </w:r>
+          </w:p>
+        </w:tc>
+        <w:tc>
+          <w:tcPr>
+            <w:tcW w:w="810" w:type="dxa"/>
             <w:vAlign w:val="center"/>
           </w:tcPr>
           <w:p>
@@ -553,7 +699,7 @@
                 <w:rFonts w:ascii="Courier" w:hAnsi="Courier"/>
                 <w:color w:val="808080" w:themeColor="background1" w:themeShade="80"/>
               </w:rPr>
-              <w:t>7</w:t>
+              <w:t>8</w:t>
             </w:r>
           </w:p>
         </w:tc>
@@ -576,14 +722,13 @@
                 <w:rFonts w:ascii="Courier" w:hAnsi="Courier"/>
                 <w:color w:val="808080" w:themeColor="background1" w:themeShade="80"/>
               </w:rPr>
-              <w:t>8</w:t>
-            </w:r>
-          </w:p>
-        </w:tc>
-        <w:tc>
-          <w:tcPr>
-            <w:tcW w:w="810" w:type="dxa"/>
-            <w:gridSpan w:val="2"/>
+              <w:t>9</w:t>
+            </w:r>
+          </w:p>
+        </w:tc>
+        <w:tc>
+          <w:tcPr>
+            <w:tcW w:w="1347" w:type="dxa"/>
             <w:vAlign w:val="center"/>
           </w:tcPr>
           <w:p>
@@ -600,13 +745,20 @@
                 <w:rFonts w:ascii="Courier" w:hAnsi="Courier"/>
                 <w:color w:val="808080" w:themeColor="background1" w:themeShade="80"/>
               </w:rPr>
-              <w:t>9</w:t>
-            </w:r>
-          </w:p>
-        </w:tc>
-        <w:tc>
-          <w:tcPr>
-            <w:tcW w:w="810" w:type="dxa"/>
+              <w:t>1</w:t>
+            </w:r>
+            <w:r>
+              <w:rPr>
+                <w:rFonts w:ascii="Courier" w:hAnsi="Courier"/>
+                <w:color w:val="808080" w:themeColor="background1" w:themeShade="80"/>
+              </w:rPr>
+              <w:t>0</w:t>
+            </w:r>
+          </w:p>
+        </w:tc>
+        <w:tc>
+          <w:tcPr>
+            <w:tcW w:w="1348" w:type="dxa"/>
             <w:vAlign w:val="center"/>
           </w:tcPr>
           <w:p>
@@ -623,53 +775,7 @@
                 <w:rFonts w:ascii="Courier" w:hAnsi="Courier"/>
                 <w:color w:val="808080" w:themeColor="background1" w:themeShade="80"/>
               </w:rPr>
-              <w:t>10</w:t>
-            </w:r>
-          </w:p>
-        </w:tc>
-        <w:tc>
-          <w:tcPr>
-            <w:tcW w:w="1347" w:type="dxa"/>
-            <w:vAlign w:val="center"/>
-          </w:tcPr>
-          <w:p>
-            <w:pPr>
-              <w:jc w:val="center"/>
-              <w:cnfStyle w:val="000000000000" w:firstRow="0" w:lastRow="0" w:firstColumn="0" w:lastColumn="0" w:oddVBand="0" w:evenVBand="0" w:oddHBand="0" w:evenHBand="0" w:firstRowFirstColumn="0" w:firstRowLastColumn="0" w:lastRowFirstColumn="0" w:lastRowLastColumn="0"/>
-              <w:rPr>
-                <w:rFonts w:ascii="Courier" w:hAnsi="Courier"/>
-                <w:color w:val="808080" w:themeColor="background1" w:themeShade="80"/>
-              </w:rPr>
-            </w:pPr>
-            <w:r>
-              <w:rPr>
-                <w:rFonts w:ascii="Courier" w:hAnsi="Courier"/>
-                <w:color w:val="808080" w:themeColor="background1" w:themeShade="80"/>
-              </w:rPr>
               <w:t>11</w:t>
-            </w:r>
-          </w:p>
-        </w:tc>
-        <w:tc>
-          <w:tcPr>
-            <w:tcW w:w="1348" w:type="dxa"/>
-            <w:vAlign w:val="center"/>
-          </w:tcPr>
-          <w:p>
-            <w:pPr>
-              <w:jc w:val="center"/>
-              <w:cnfStyle w:val="000000000000" w:firstRow="0" w:lastRow="0" w:firstColumn="0" w:lastColumn="0" w:oddVBand="0" w:evenVBand="0" w:oddHBand="0" w:evenHBand="0" w:firstRowFirstColumn="0" w:firstRowLastColumn="0" w:lastRowFirstColumn="0" w:lastRowLastColumn="0"/>
-              <w:rPr>
-                <w:rFonts w:ascii="Courier" w:hAnsi="Courier"/>
-                <w:color w:val="808080" w:themeColor="background1" w:themeShade="80"/>
-              </w:rPr>
-            </w:pPr>
-            <w:r>
-              <w:rPr>
-                <w:rFonts w:ascii="Courier" w:hAnsi="Courier"/>
-                <w:color w:val="808080" w:themeColor="background1" w:themeShade="80"/>
-              </w:rPr>
-              <w:t>12</w:t>
             </w:r>
           </w:p>
         </w:tc>
@@ -707,7 +813,7 @@
         <w:tc>
           <w:tcPr>
             <w:tcW w:w="3161" w:type="dxa"/>
-            <w:gridSpan w:val="4"/>
+            <w:gridSpan w:val="3"/>
             <w:vAlign w:val="center"/>
           </w:tcPr>
           <w:p>
@@ -750,7 +856,30 @@
         </w:tc>
         <w:tc>
           <w:tcPr>
-            <w:tcW w:w="1260" w:type="dxa"/>
+            <w:tcW w:w="810" w:type="dxa"/>
+            <w:vAlign w:val="center"/>
+          </w:tcPr>
+          <w:p>
+            <w:pPr>
+              <w:jc w:val="center"/>
+              <w:cnfStyle w:val="000000100000" w:firstRow="0" w:lastRow="0" w:firstColumn="0" w:lastColumn="0" w:oddVBand="0" w:evenVBand="0" w:oddHBand="1" w:evenHBand="0" w:firstRowFirstColumn="0" w:firstRowLastColumn="0" w:lastRowFirstColumn="0" w:lastRowLastColumn="0"/>
+              <w:rPr>
+                <w:rFonts w:ascii="Courier" w:hAnsi="Courier"/>
+                <w:color w:val="808080" w:themeColor="background1" w:themeShade="80"/>
+              </w:rPr>
+            </w:pPr>
+            <w:r>
+              <w:rPr>
+                <w:rFonts w:ascii="Courier" w:hAnsi="Courier"/>
+                <w:color w:val="808080" w:themeColor="background1" w:themeShade="80"/>
+              </w:rPr>
+              <w:t>2</w:t>
+            </w:r>
+          </w:p>
+        </w:tc>
+        <w:tc>
+          <w:tcPr>
+            <w:tcW w:w="1710" w:type="dxa"/>
             <w:gridSpan w:val="2"/>
             <w:vAlign w:val="center"/>
           </w:tcPr>
@@ -768,14 +897,13 @@
                 <w:rFonts w:ascii="Courier" w:hAnsi="Courier"/>
                 <w:color w:val="808080" w:themeColor="background1" w:themeShade="80"/>
               </w:rPr>
-              <w:t>2</w:t>
-            </w:r>
-          </w:p>
-        </w:tc>
-        <w:tc>
-          <w:tcPr>
-            <w:tcW w:w="1260" w:type="dxa"/>
-            <w:gridSpan w:val="2"/>
+              <w:t>3</w:t>
+            </w:r>
+          </w:p>
+        </w:tc>
+        <w:tc>
+          <w:tcPr>
+            <w:tcW w:w="810" w:type="dxa"/>
             <w:vAlign w:val="center"/>
           </w:tcPr>
           <w:p>
@@ -792,37 +920,13 @@
                 <w:rFonts w:ascii="Courier" w:hAnsi="Courier"/>
                 <w:color w:val="808080" w:themeColor="background1" w:themeShade="80"/>
               </w:rPr>
-              <w:t>3</w:t>
-            </w:r>
-          </w:p>
-        </w:tc>
-        <w:tc>
-          <w:tcPr>
-            <w:tcW w:w="1260" w:type="dxa"/>
-            <w:gridSpan w:val="2"/>
-            <w:vAlign w:val="center"/>
-          </w:tcPr>
-          <w:p>
-            <w:pPr>
-              <w:jc w:val="center"/>
-              <w:cnfStyle w:val="000000100000" w:firstRow="0" w:lastRow="0" w:firstColumn="0" w:lastColumn="0" w:oddVBand="0" w:evenVBand="0" w:oddHBand="1" w:evenHBand="0" w:firstRowFirstColumn="0" w:firstRowLastColumn="0" w:lastRowFirstColumn="0" w:lastRowLastColumn="0"/>
-              <w:rPr>
-                <w:rFonts w:ascii="Courier" w:hAnsi="Courier"/>
-                <w:color w:val="808080" w:themeColor="background1" w:themeShade="80"/>
-              </w:rPr>
-            </w:pPr>
-            <w:r>
-              <w:rPr>
-                <w:rFonts w:ascii="Courier" w:hAnsi="Courier"/>
-                <w:color w:val="808080" w:themeColor="background1" w:themeShade="80"/>
-              </w:rPr>
               <w:t>4</w:t>
             </w:r>
           </w:p>
         </w:tc>
         <w:tc>
           <w:tcPr>
-            <w:tcW w:w="1170" w:type="dxa"/>
+            <w:tcW w:w="1620" w:type="dxa"/>
             <w:gridSpan w:val="2"/>
             <w:vAlign w:val="center"/>
           </w:tcPr>

</xml_diff>

<commit_message>
Deployed 7c91345 with MkDocs version: 1.3.1
</commit_message>
<xml_diff>
--- a/assets/specs-grading-sheet.docx
+++ b/assets/specs-grading-sheet.docx
@@ -1,6 +1,6 @@
 
 <file path=word/document.xml><?xml version="1.0" encoding="utf-8"?>
-<w:document xmlns:wpc="http://schemas.microsoft.com/office/word/2010/wordprocessingCanvas" xmlns:cx="http://schemas.microsoft.com/office/drawing/2014/chartex" xmlns:cx1="http://schemas.microsoft.com/office/drawing/2015/9/8/chartex" xmlns:cx2="http://schemas.microsoft.com/office/drawing/2015/10/21/chartex" xmlns:cx3="http://schemas.microsoft.com/office/drawing/2016/5/9/chartex" xmlns:cx4="http://schemas.microsoft.com/office/drawing/2016/5/10/chartex" xmlns:cx5="http://schemas.microsoft.com/office/drawing/2016/5/11/chartex" xmlns:cx6="http://schemas.microsoft.com/office/drawing/2016/5/12/chartex" xmlns:cx7="http://schemas.microsoft.com/office/drawing/2016/5/13/chartex" xmlns:cx8="http://schemas.microsoft.com/office/drawing/2016/5/14/chartex" xmlns:mc="http://schemas.openxmlformats.org/markup-compatibility/2006" xmlns:aink="http://schemas.microsoft.com/office/drawing/2016/ink" xmlns:am3d="http://schemas.microsoft.com/office/drawing/2017/model3d" xmlns:o="urn:schemas-microsoft-com:office:office" xmlns:r="http://schemas.openxmlformats.org/officeDocument/2006/relationships" xmlns:m="http://schemas.openxmlformats.org/officeDocument/2006/math" xmlns:v="urn:schemas-microsoft-com:vml" xmlns:wp14="http://schemas.microsoft.com/office/word/2010/wordprocessingDrawing" xmlns:wp="http://schemas.openxmlformats.org/drawingml/2006/wordprocessingDrawing" xmlns:w10="urn:schemas-microsoft-com:office:word" xmlns:w="http://schemas.openxmlformats.org/wordprocessingml/2006/main" xmlns:w14="http://schemas.microsoft.com/office/word/2010/wordml" xmlns:w15="http://schemas.microsoft.com/office/word/2012/wordml" xmlns:w16cex="http://schemas.microsoft.com/office/word/2018/wordml/cex" xmlns:w16cid="http://schemas.microsoft.com/office/word/2016/wordml/cid" xmlns:w16="http://schemas.microsoft.com/office/word/2018/wordml" xmlns:w16sdtdh="http://schemas.microsoft.com/office/word/2020/wordml/sdtdatahash" xmlns:w16se="http://schemas.microsoft.com/office/word/2015/wordml/symex" xmlns:wpg="http://schemas.microsoft.com/office/word/2010/wordprocessingGroup" xmlns:wpi="http://schemas.microsoft.com/office/word/2010/wordprocessingInk" xmlns:wne="http://schemas.microsoft.com/office/word/2006/wordml" xmlns:wps="http://schemas.microsoft.com/office/word/2010/wordprocessingShape" mc:Ignorable="w14 w15 w16se w16cid w16 w16cex w16sdtdh wp14">
+<w:document xmlns:wpc="http://schemas.microsoft.com/office/word/2010/wordprocessingCanvas" xmlns:cx="http://schemas.microsoft.com/office/drawing/2014/chartex" xmlns:cx1="http://schemas.microsoft.com/office/drawing/2015/9/8/chartex" xmlns:cx2="http://schemas.microsoft.com/office/drawing/2015/10/21/chartex" xmlns:cx3="http://schemas.microsoft.com/office/drawing/2016/5/9/chartex" xmlns:cx4="http://schemas.microsoft.com/office/drawing/2016/5/10/chartex" xmlns:cx5="http://schemas.microsoft.com/office/drawing/2016/5/11/chartex" xmlns:cx6="http://schemas.microsoft.com/office/drawing/2016/5/12/chartex" xmlns:cx7="http://schemas.microsoft.com/office/drawing/2016/5/13/chartex" xmlns:cx8="http://schemas.microsoft.com/office/drawing/2016/5/14/chartex" xmlns:mc="http://schemas.openxmlformats.org/markup-compatibility/2006" xmlns:aink="http://schemas.microsoft.com/office/drawing/2016/ink" xmlns:am3d="http://schemas.microsoft.com/office/drawing/2017/model3d" xmlns:o="urn:schemas-microsoft-com:office:office" xmlns:oel="http://schemas.microsoft.com/office/2019/extlst" xmlns:r="http://schemas.openxmlformats.org/officeDocument/2006/relationships" xmlns:m="http://schemas.openxmlformats.org/officeDocument/2006/math" xmlns:v="urn:schemas-microsoft-com:vml" xmlns:wp14="http://schemas.microsoft.com/office/word/2010/wordprocessingDrawing" xmlns:wp="http://schemas.openxmlformats.org/drawingml/2006/wordprocessingDrawing" xmlns:w10="urn:schemas-microsoft-com:office:word" xmlns:w="http://schemas.openxmlformats.org/wordprocessingml/2006/main" xmlns:w14="http://schemas.microsoft.com/office/word/2010/wordml" xmlns:w15="http://schemas.microsoft.com/office/word/2012/wordml" xmlns:w16cex="http://schemas.microsoft.com/office/word/2018/wordml/cex" xmlns:w16cid="http://schemas.microsoft.com/office/word/2016/wordml/cid" xmlns:w16="http://schemas.microsoft.com/office/word/2018/wordml" xmlns:w16sdtdh="http://schemas.microsoft.com/office/word/2020/wordml/sdtdatahash" xmlns:w16se="http://schemas.microsoft.com/office/word/2015/wordml/symex" xmlns:wpg="http://schemas.microsoft.com/office/word/2010/wordprocessingGroup" xmlns:wpi="http://schemas.microsoft.com/office/word/2010/wordprocessingInk" xmlns:wne="http://schemas.microsoft.com/office/word/2006/wordml" xmlns:wps="http://schemas.microsoft.com/office/word/2010/wordprocessingShape" mc:Ignorable="w14 w15 w16se w16cid w16 w16cex w16sdtdh wp14">
   <w:body>
     <w:p>
       <w:pPr>
@@ -13,7 +13,19 @@
         <w:rPr>
           <w:rFonts w:ascii="Courier" w:hAnsi="Courier"/>
         </w:rPr>
-        <w:t>DCI 102: Data in the Humanities // Specification</w:t>
+        <w:t xml:space="preserve">DCI </w:t>
+      </w:r>
+      <w:r>
+        <w:rPr>
+          <w:rFonts w:ascii="Courier" w:hAnsi="Courier"/>
+        </w:rPr>
+        <w:t>101: Intro to DCI</w:t>
+      </w:r>
+      <w:r>
+        <w:rPr>
+          <w:rFonts w:ascii="Courier" w:hAnsi="Courier"/>
+        </w:rPr>
+        <w:t xml:space="preserve"> // Specification</w:t>
       </w:r>
       <w:r>
         <w:rPr>
@@ -52,8 +64,10 @@
       <w:tblGrid>
         <w:gridCol w:w="2144"/>
         <w:gridCol w:w="1001"/>
-        <w:gridCol w:w="900"/>
-        <w:gridCol w:w="1260"/>
+        <w:gridCol w:w="579"/>
+        <w:gridCol w:w="321"/>
+        <w:gridCol w:w="630"/>
+        <w:gridCol w:w="630"/>
         <w:gridCol w:w="810"/>
         <w:gridCol w:w="810"/>
         <w:gridCol w:w="900"/>
@@ -84,7 +98,7 @@
         <w:tc>
           <w:tcPr>
             <w:tcW w:w="3161" w:type="dxa"/>
-            <w:gridSpan w:val="3"/>
+            <w:gridSpan w:val="5"/>
           </w:tcPr>
           <w:p>
             <w:pPr>
@@ -351,6 +365,7 @@
         <w:tc>
           <w:tcPr>
             <w:tcW w:w="900" w:type="dxa"/>
+            <w:gridSpan w:val="2"/>
             <w:vAlign w:val="center"/>
           </w:tcPr>
           <w:p>
@@ -374,6 +389,7 @@
         <w:tc>
           <w:tcPr>
             <w:tcW w:w="1260" w:type="dxa"/>
+            <w:gridSpan w:val="2"/>
             <w:vAlign w:val="center"/>
           </w:tcPr>
           <w:p>
@@ -396,6 +412,30 @@
         </w:tc>
         <w:tc>
           <w:tcPr>
+            <w:tcW w:w="2520" w:type="dxa"/>
+            <w:gridSpan w:val="3"/>
+            <w:vAlign w:val="center"/>
+          </w:tcPr>
+          <w:p>
+            <w:pPr>
+              <w:jc w:val="center"/>
+              <w:cnfStyle w:val="000000100000" w:firstRow="0" w:lastRow="0" w:firstColumn="0" w:lastColumn="0" w:oddVBand="0" w:evenVBand="0" w:oddHBand="1" w:evenHBand="0" w:firstRowFirstColumn="0" w:firstRowLastColumn="0" w:lastRowFirstColumn="0" w:lastRowLastColumn="0"/>
+              <w:rPr>
+                <w:rFonts w:ascii="Courier" w:hAnsi="Courier"/>
+                <w:color w:val="808080" w:themeColor="background1" w:themeShade="80"/>
+              </w:rPr>
+            </w:pPr>
+            <w:r>
+              <w:rPr>
+                <w:rFonts w:ascii="Courier" w:hAnsi="Courier"/>
+                <w:color w:val="808080" w:themeColor="background1" w:themeShade="80"/>
+              </w:rPr>
+              <w:t>4</w:t>
+            </w:r>
+          </w:p>
+        </w:tc>
+        <w:tc>
+          <w:tcPr>
             <w:tcW w:w="810" w:type="dxa"/>
             <w:vAlign w:val="center"/>
           </w:tcPr>
@@ -413,14 +453,13 @@
                 <w:rFonts w:ascii="Courier" w:hAnsi="Courier"/>
                 <w:color w:val="808080" w:themeColor="background1" w:themeShade="80"/>
               </w:rPr>
-              <w:t>4</w:t>
-            </w:r>
-          </w:p>
-        </w:tc>
-        <w:tc>
-          <w:tcPr>
-            <w:tcW w:w="1710" w:type="dxa"/>
-            <w:gridSpan w:val="2"/>
+              <w:t>5</w:t>
+            </w:r>
+          </w:p>
+        </w:tc>
+        <w:tc>
+          <w:tcPr>
+            <w:tcW w:w="810" w:type="dxa"/>
             <w:vAlign w:val="center"/>
           </w:tcPr>
           <w:p>
@@ -437,14 +476,13 @@
                 <w:rFonts w:ascii="Courier" w:hAnsi="Courier"/>
                 <w:color w:val="808080" w:themeColor="background1" w:themeShade="80"/>
               </w:rPr>
-              <w:t>5</w:t>
-            </w:r>
-          </w:p>
-        </w:tc>
-        <w:tc>
-          <w:tcPr>
-            <w:tcW w:w="2430" w:type="dxa"/>
-            <w:gridSpan w:val="3"/>
+              <w:t>6</w:t>
+            </w:r>
+          </w:p>
+        </w:tc>
+        <w:tc>
+          <w:tcPr>
+            <w:tcW w:w="810" w:type="dxa"/>
             <w:vAlign w:val="center"/>
           </w:tcPr>
           <w:p>
@@ -461,14 +499,13 @@
                 <w:rFonts w:ascii="Courier" w:hAnsi="Courier"/>
                 <w:color w:val="808080" w:themeColor="background1" w:themeShade="80"/>
               </w:rPr>
-              <w:t>6</w:t>
-            </w:r>
-          </w:p>
-        </w:tc>
-        <w:tc>
-          <w:tcPr>
-            <w:tcW w:w="2695" w:type="dxa"/>
-            <w:gridSpan w:val="2"/>
+              <w:t>7</w:t>
+            </w:r>
+          </w:p>
+        </w:tc>
+        <w:tc>
+          <w:tcPr>
+            <w:tcW w:w="1347" w:type="dxa"/>
             <w:vAlign w:val="center"/>
           </w:tcPr>
           <w:p>
@@ -485,7 +522,30 @@
                 <w:rFonts w:ascii="Courier" w:hAnsi="Courier"/>
                 <w:color w:val="808080" w:themeColor="background1" w:themeShade="80"/>
               </w:rPr>
-              <w:t>7</w:t>
+              <w:t>8</w:t>
+            </w:r>
+          </w:p>
+        </w:tc>
+        <w:tc>
+          <w:tcPr>
+            <w:tcW w:w="1348" w:type="dxa"/>
+            <w:vAlign w:val="center"/>
+          </w:tcPr>
+          <w:p>
+            <w:pPr>
+              <w:jc w:val="center"/>
+              <w:cnfStyle w:val="000000100000" w:firstRow="0" w:lastRow="0" w:firstColumn="0" w:lastColumn="0" w:oddVBand="0" w:evenVBand="0" w:oddHBand="1" w:evenHBand="0" w:firstRowFirstColumn="0" w:firstRowLastColumn="0" w:lastRowFirstColumn="0" w:lastRowLastColumn="0"/>
+              <w:rPr>
+                <w:rFonts w:ascii="Courier" w:hAnsi="Courier"/>
+                <w:color w:val="808080" w:themeColor="background1" w:themeShade="80"/>
+              </w:rPr>
+            </w:pPr>
+            <w:r>
+              <w:rPr>
+                <w:rFonts w:ascii="Courier" w:hAnsi="Courier"/>
+                <w:color w:val="808080" w:themeColor="background1" w:themeShade="80"/>
+              </w:rPr>
+              <w:t>9</w:t>
             </w:r>
           </w:p>
         </w:tc>
@@ -545,6 +605,7 @@
         <w:tc>
           <w:tcPr>
             <w:tcW w:w="900" w:type="dxa"/>
+            <w:gridSpan w:val="2"/>
             <w:vAlign w:val="center"/>
           </w:tcPr>
           <w:p>
@@ -567,7 +628,7 @@
         </w:tc>
         <w:tc>
           <w:tcPr>
-            <w:tcW w:w="1260" w:type="dxa"/>
+            <w:tcW w:w="630" w:type="dxa"/>
             <w:vAlign w:val="center"/>
           </w:tcPr>
           <w:p>
@@ -590,6 +651,29 @@
         </w:tc>
         <w:tc>
           <w:tcPr>
+            <w:tcW w:w="630" w:type="dxa"/>
+            <w:vAlign w:val="center"/>
+          </w:tcPr>
+          <w:p>
+            <w:pPr>
+              <w:jc w:val="center"/>
+              <w:cnfStyle w:val="000000000000" w:firstRow="0" w:lastRow="0" w:firstColumn="0" w:lastColumn="0" w:oddVBand="0" w:evenVBand="0" w:oddHBand="0" w:evenHBand="0" w:firstRowFirstColumn="0" w:firstRowLastColumn="0" w:lastRowFirstColumn="0" w:lastRowLastColumn="0"/>
+              <w:rPr>
+                <w:rFonts w:ascii="Courier" w:hAnsi="Courier"/>
+                <w:color w:val="808080" w:themeColor="background1" w:themeShade="80"/>
+              </w:rPr>
+            </w:pPr>
+            <w:r>
+              <w:rPr>
+                <w:rFonts w:ascii="Courier" w:hAnsi="Courier"/>
+                <w:color w:val="808080" w:themeColor="background1" w:themeShade="80"/>
+              </w:rPr>
+              <w:t>4</w:t>
+            </w:r>
+          </w:p>
+        </w:tc>
+        <w:tc>
+          <w:tcPr>
             <w:tcW w:w="810" w:type="dxa"/>
             <w:vAlign w:val="center"/>
           </w:tcPr>
@@ -607,7 +691,7 @@
                 <w:rFonts w:ascii="Courier" w:hAnsi="Courier"/>
                 <w:color w:val="808080" w:themeColor="background1" w:themeShade="80"/>
               </w:rPr>
-              <w:t>4</w:t>
+              <w:t>5</w:t>
             </w:r>
           </w:p>
         </w:tc>
@@ -630,7 +714,7 @@
                 <w:rFonts w:ascii="Courier" w:hAnsi="Courier"/>
                 <w:color w:val="808080" w:themeColor="background1" w:themeShade="80"/>
               </w:rPr>
-              <w:t>5</w:t>
+              <w:t>6</w:t>
             </w:r>
           </w:p>
         </w:tc>
@@ -653,7 +737,7 @@
                 <w:rFonts w:ascii="Courier" w:hAnsi="Courier"/>
                 <w:color w:val="808080" w:themeColor="background1" w:themeShade="80"/>
               </w:rPr>
-              <w:t>6</w:t>
+              <w:t>7</w:t>
             </w:r>
           </w:p>
         </w:tc>
@@ -676,7 +760,7 @@
                 <w:rFonts w:ascii="Courier" w:hAnsi="Courier"/>
                 <w:color w:val="808080" w:themeColor="background1" w:themeShade="80"/>
               </w:rPr>
-              <w:t>7</w:t>
+              <w:t>8</w:t>
             </w:r>
           </w:p>
         </w:tc>
@@ -699,7 +783,7 @@
                 <w:rFonts w:ascii="Courier" w:hAnsi="Courier"/>
                 <w:color w:val="808080" w:themeColor="background1" w:themeShade="80"/>
               </w:rPr>
-              <w:t>8</w:t>
+              <w:t>9</w:t>
             </w:r>
           </w:p>
         </w:tc>
@@ -722,7 +806,7 @@
                 <w:rFonts w:ascii="Courier" w:hAnsi="Courier"/>
                 <w:color w:val="808080" w:themeColor="background1" w:themeShade="80"/>
               </w:rPr>
-              <w:t>9</w:t>
+              <w:t>10</w:t>
             </w:r>
           </w:p>
         </w:tc>
@@ -745,14 +829,7 @@
                 <w:rFonts w:ascii="Courier" w:hAnsi="Courier"/>
                 <w:color w:val="808080" w:themeColor="background1" w:themeShade="80"/>
               </w:rPr>
-              <w:t>1</w:t>
-            </w:r>
-            <w:r>
-              <w:rPr>
-                <w:rFonts w:ascii="Courier" w:hAnsi="Courier"/>
-                <w:color w:val="808080" w:themeColor="background1" w:themeShade="80"/>
-              </w:rPr>
-              <w:t>0</w:t>
+              <w:t>11</w:t>
             </w:r>
           </w:p>
         </w:tc>
@@ -775,7 +852,7 @@
                 <w:rFonts w:ascii="Courier" w:hAnsi="Courier"/>
                 <w:color w:val="808080" w:themeColor="background1" w:themeShade="80"/>
               </w:rPr>
-              <w:t>11</w:t>
+              <w:t>12</w:t>
             </w:r>
           </w:p>
         </w:tc>
@@ -812,7 +889,31 @@
         </w:tc>
         <w:tc>
           <w:tcPr>
-            <w:tcW w:w="3161" w:type="dxa"/>
+            <w:tcW w:w="1580" w:type="dxa"/>
+            <w:gridSpan w:val="2"/>
+            <w:vAlign w:val="center"/>
+          </w:tcPr>
+          <w:p>
+            <w:pPr>
+              <w:jc w:val="center"/>
+              <w:cnfStyle w:val="000000100000" w:firstRow="0" w:lastRow="0" w:firstColumn="0" w:lastColumn="0" w:oddVBand="0" w:evenVBand="0" w:oddHBand="1" w:evenHBand="0" w:firstRowFirstColumn="0" w:firstRowLastColumn="0" w:lastRowFirstColumn="0" w:lastRowLastColumn="0"/>
+              <w:rPr>
+                <w:rFonts w:ascii="Courier" w:hAnsi="Courier"/>
+                <w:color w:val="808080" w:themeColor="background1" w:themeShade="80"/>
+              </w:rPr>
+            </w:pPr>
+            <w:r>
+              <w:rPr>
+                <w:rFonts w:ascii="Courier" w:hAnsi="Courier"/>
+                <w:color w:val="808080" w:themeColor="background1" w:themeShade="80"/>
+              </w:rPr>
+              <w:t>1</w:t>
+            </w:r>
+          </w:p>
+        </w:tc>
+        <w:tc>
+          <w:tcPr>
+            <w:tcW w:w="1581" w:type="dxa"/>
             <w:gridSpan w:val="3"/>
             <w:vAlign w:val="center"/>
           </w:tcPr>
@@ -825,7 +926,21 @@
                 <w:color w:val="808080" w:themeColor="background1" w:themeShade="80"/>
               </w:rPr>
             </w:pPr>
-          </w:p>
+            <w:r>
+              <w:rPr>
+                <w:rFonts w:ascii="Courier" w:hAnsi="Courier"/>
+                <w:color w:val="808080" w:themeColor="background1" w:themeShade="80"/>
+              </w:rPr>
+              <w:t>2</w:t>
+            </w:r>
+          </w:p>
+        </w:tc>
+        <w:tc>
+          <w:tcPr>
+            <w:tcW w:w="2520" w:type="dxa"/>
+            <w:gridSpan w:val="3"/>
+            <w:vAlign w:val="center"/>
+          </w:tcPr>
           <w:p>
             <w:pPr>
               <w:jc w:val="center"/>
@@ -840,9 +955,16 @@
                 <w:rFonts w:ascii="Courier" w:hAnsi="Courier"/>
                 <w:color w:val="808080" w:themeColor="background1" w:themeShade="80"/>
               </w:rPr>
-              <w:t>1</w:t>
-            </w:r>
-          </w:p>
+              <w:t>3</w:t>
+            </w:r>
+          </w:p>
+        </w:tc>
+        <w:tc>
+          <w:tcPr>
+            <w:tcW w:w="2430" w:type="dxa"/>
+            <w:gridSpan w:val="3"/>
+            <w:vAlign w:val="center"/>
+          </w:tcPr>
           <w:p>
             <w:pPr>
               <w:jc w:val="center"/>
@@ -852,99 +974,12 @@
                 <w:color w:val="808080" w:themeColor="background1" w:themeShade="80"/>
               </w:rPr>
             </w:pPr>
-          </w:p>
-        </w:tc>
-        <w:tc>
-          <w:tcPr>
-            <w:tcW w:w="810" w:type="dxa"/>
-            <w:vAlign w:val="center"/>
-          </w:tcPr>
-          <w:p>
-            <w:pPr>
-              <w:jc w:val="center"/>
-              <w:cnfStyle w:val="000000100000" w:firstRow="0" w:lastRow="0" w:firstColumn="0" w:lastColumn="0" w:oddVBand="0" w:evenVBand="0" w:oddHBand="1" w:evenHBand="0" w:firstRowFirstColumn="0" w:firstRowLastColumn="0" w:lastRowFirstColumn="0" w:lastRowLastColumn="0"/>
-              <w:rPr>
-                <w:rFonts w:ascii="Courier" w:hAnsi="Courier"/>
-                <w:color w:val="808080" w:themeColor="background1" w:themeShade="80"/>
-              </w:rPr>
-            </w:pPr>
-            <w:r>
-              <w:rPr>
-                <w:rFonts w:ascii="Courier" w:hAnsi="Courier"/>
-                <w:color w:val="808080" w:themeColor="background1" w:themeShade="80"/>
-              </w:rPr>
-              <w:t>2</w:t>
-            </w:r>
-          </w:p>
-        </w:tc>
-        <w:tc>
-          <w:tcPr>
-            <w:tcW w:w="1710" w:type="dxa"/>
-            <w:gridSpan w:val="2"/>
-            <w:vAlign w:val="center"/>
-          </w:tcPr>
-          <w:p>
-            <w:pPr>
-              <w:jc w:val="center"/>
-              <w:cnfStyle w:val="000000100000" w:firstRow="0" w:lastRow="0" w:firstColumn="0" w:lastColumn="0" w:oddVBand="0" w:evenVBand="0" w:oddHBand="1" w:evenHBand="0" w:firstRowFirstColumn="0" w:firstRowLastColumn="0" w:lastRowFirstColumn="0" w:lastRowLastColumn="0"/>
-              <w:rPr>
-                <w:rFonts w:ascii="Courier" w:hAnsi="Courier"/>
-                <w:color w:val="808080" w:themeColor="background1" w:themeShade="80"/>
-              </w:rPr>
-            </w:pPr>
-            <w:r>
-              <w:rPr>
-                <w:rFonts w:ascii="Courier" w:hAnsi="Courier"/>
-                <w:color w:val="808080" w:themeColor="background1" w:themeShade="80"/>
-              </w:rPr>
-              <w:t>3</w:t>
-            </w:r>
-          </w:p>
-        </w:tc>
-        <w:tc>
-          <w:tcPr>
-            <w:tcW w:w="810" w:type="dxa"/>
-            <w:vAlign w:val="center"/>
-          </w:tcPr>
-          <w:p>
-            <w:pPr>
-              <w:jc w:val="center"/>
-              <w:cnfStyle w:val="000000100000" w:firstRow="0" w:lastRow="0" w:firstColumn="0" w:lastColumn="0" w:oddVBand="0" w:evenVBand="0" w:oddHBand="1" w:evenHBand="0" w:firstRowFirstColumn="0" w:firstRowLastColumn="0" w:lastRowFirstColumn="0" w:lastRowLastColumn="0"/>
-              <w:rPr>
-                <w:rFonts w:ascii="Courier" w:hAnsi="Courier"/>
-                <w:color w:val="808080" w:themeColor="background1" w:themeShade="80"/>
-              </w:rPr>
-            </w:pPr>
             <w:r>
               <w:rPr>
                 <w:rFonts w:ascii="Courier" w:hAnsi="Courier"/>
                 <w:color w:val="808080" w:themeColor="background1" w:themeShade="80"/>
               </w:rPr>
               <w:t>4</w:t>
-            </w:r>
-          </w:p>
-        </w:tc>
-        <w:tc>
-          <w:tcPr>
-            <w:tcW w:w="1620" w:type="dxa"/>
-            <w:gridSpan w:val="2"/>
-            <w:vAlign w:val="center"/>
-          </w:tcPr>
-          <w:p>
-            <w:pPr>
-              <w:jc w:val="center"/>
-              <w:cnfStyle w:val="000000100000" w:firstRow="0" w:lastRow="0" w:firstColumn="0" w:lastColumn="0" w:oddVBand="0" w:evenVBand="0" w:oddHBand="1" w:evenHBand="0" w:firstRowFirstColumn="0" w:firstRowLastColumn="0" w:lastRowFirstColumn="0" w:lastRowLastColumn="0"/>
-              <w:rPr>
-                <w:rFonts w:ascii="Courier" w:hAnsi="Courier"/>
-                <w:color w:val="808080" w:themeColor="background1" w:themeShade="80"/>
-              </w:rPr>
-            </w:pPr>
-            <w:r>
-              <w:rPr>
-                <w:rFonts w:ascii="Courier" w:hAnsi="Courier"/>
-                <w:color w:val="808080" w:themeColor="background1" w:themeShade="80"/>
-              </w:rPr>
-              <w:t>5</w:t>
             </w:r>
           </w:p>
         </w:tc>
@@ -968,7 +1003,7 @@
                 <w:rFonts w:ascii="Courier" w:hAnsi="Courier"/>
                 <w:color w:val="808080" w:themeColor="background1" w:themeShade="80"/>
               </w:rPr>
-              <w:t>6</w:t>
+              <w:t>5</w:t>
             </w:r>
           </w:p>
         </w:tc>

</xml_diff>